<commit_message>
update: model deployment - Cloud & API
</commit_message>
<xml_diff>
--- a/lisum04-w5-Cloud-API/deployment-Cloud.docx
+++ b/lisum04-w5-Cloud-API/deployment-Cloud.docx
@@ -77,7 +77,7 @@
           <w:rPr>
             <w:rStyle w:val="Hyperlink"/>
           </w:rPr>
-          <w:t xml:space="preserve">-internship/lisum04-w4-Flask at master · </w:t>
+          <w:t xml:space="preserve">-internship/lisum04-w5-Cloud-API at master · </w:t>
         </w:r>
         <w:proofErr w:type="spellStart"/>
         <w:r>
@@ -133,7 +133,6 @@
         <w:t>Deployment</w:t>
       </w:r>
     </w:p>
-    <w:p/>
     <w:p>
       <w:pPr>
         <w:pStyle w:val="ListParagraph"/>
@@ -545,16 +544,40 @@
         <w:spacing w:before="100" w:beforeAutospacing="1" w:after="100" w:afterAutospacing="1"/>
       </w:pPr>
       <w:r>
-        <w:t xml:space="preserve">A snapshot of the main code is provided below. </w:t>
-      </w:r>
-      <w:r>
-        <w:t xml:space="preserve">The </w:t>
-      </w:r>
-      <w:r>
-        <w:t xml:space="preserve">complete </w:t>
-      </w:r>
-      <w:r>
-        <w:t>code is available on GitHub. Feel free to interact with it.</w:t>
+        <w:t xml:space="preserve">Feel free to interact with </w:t>
+      </w:r>
+      <w:r>
+        <w:t>the interface</w:t>
+      </w:r>
+      <w:r>
+        <w:t xml:space="preserve"> online</w:t>
+      </w:r>
+      <w:r>
+        <w:t>.</w:t>
+      </w:r>
+      <w:r>
+        <w:t xml:space="preserve"> As an extra, the “</w:t>
+      </w:r>
+      <w:r>
+        <w:t>Build Log</w:t>
+      </w:r>
+      <w:r>
+        <w:t>”</w:t>
+      </w:r>
+      <w:r>
+        <w:t xml:space="preserve"> during deployment </w:t>
+      </w:r>
+      <w:r>
+        <w:t>to</w:t>
+      </w:r>
+      <w:r>
+        <w:t xml:space="preserve"> Heroku</w:t>
+      </w:r>
+      <w:r>
+        <w:t xml:space="preserve"> is provided below.</w:t>
+      </w:r>
+      <w:r>
+        <w:t xml:space="preserve"> Codes are also available on GitHub.</w:t>
       </w:r>
     </w:p>
     <w:p>
@@ -562,13 +585,6 @@
         <w:spacing w:before="100" w:beforeAutospacing="1" w:after="100" w:afterAutospacing="1"/>
         <w:jc w:val="center"/>
       </w:pPr>
-      <w:r>
-        <w:lastRenderedPageBreak/>
-        <w:t>Build Log</w:t>
-      </w:r>
-      <w:r>
-        <w:t xml:space="preserve"> during deployment (from Heroku)</w:t>
-      </w:r>
     </w:p>
     <w:p>
       <w:pPr>
@@ -898,29 +914,7 @@
           <w:szCs w:val="18"/>
           <w:lang w:eastAsia="zh-CN"/>
         </w:rPr>
-        <w:t xml:space="preserve">-----&gt; </w:t>
-      </w:r>
-      <w:proofErr w:type="gramStart"/>
-      <w:r>
-        <w:rPr>
-          <w:rFonts w:ascii="Consolas" w:eastAsia="Times New Roman" w:hAnsi="Consolas" w:cs="Courier New"/>
-          <w:color w:val="323B49"/>
-          <w:sz w:val="18"/>
-          <w:szCs w:val="18"/>
-          <w:lang w:eastAsia="zh-CN"/>
-        </w:rPr>
-        <w:t>Requirements</w:t>
-      </w:r>
-      <w:proofErr w:type="gramEnd"/>
-      <w:r>
-        <w:rPr>
-          <w:rFonts w:ascii="Consolas" w:eastAsia="Times New Roman" w:hAnsi="Consolas" w:cs="Courier New"/>
-          <w:color w:val="323B49"/>
-          <w:sz w:val="18"/>
-          <w:szCs w:val="18"/>
-          <w:lang w:eastAsia="zh-CN"/>
-        </w:rPr>
-        <w:t xml:space="preserve"> file has been changed, clearing cached dependencies</w:t>
+        <w:t>-----&gt; Requirements file has been changed, clearing cached dependencies</w:t>
       </w:r>
     </w:p>
     <w:p>

</xml_diff>